<commit_message>
update UI & document.
</commit_message>
<xml_diff>
--- a/simulator/Simulator user guide v1.docx
+++ b/simulator/Simulator user guide v1.docx
@@ -6,32 +6,22 @@
       <w:pPr>
         <w:jc w:val="center"/>
         <w:rPr>
-          <w:rFonts w:eastAsia="DengXian"/>
-          <w:b/>
-          <w:sz w:val="32"/>
-          <w:szCs w:val="32"/>
-          <w:lang w:eastAsia="zh-CN"/>
-        </w:rPr>
-      </w:pPr>
-      <w:r>
-        <w:rPr>
           <w:rFonts w:eastAsia="DengXian" w:hint="eastAsia"/>
           <w:b/>
           <w:sz w:val="32"/>
           <w:szCs w:val="32"/>
           <w:lang w:eastAsia="zh-CN"/>
         </w:rPr>
-        <w:t>S</w:t>
-      </w:r>
-      <w:r>
-        <w:rPr>
-          <w:rFonts w:eastAsia="DengXian"/>
+      </w:pPr>
+      <w:r>
+        <w:rPr>
+          <w:rFonts w:eastAsia="DengXian" w:hint="eastAsia"/>
           <w:b/>
           <w:sz w:val="32"/>
           <w:szCs w:val="32"/>
           <w:lang w:eastAsia="zh-CN"/>
         </w:rPr>
-        <w:t>imulator user guide</w:t>
+        <w:t>S</w:t>
       </w:r>
       <w:r>
         <w:rPr>
@@ -41,8 +31,172 @@
           <w:szCs w:val="32"/>
           <w:lang w:eastAsia="zh-CN"/>
         </w:rPr>
-        <w:t xml:space="preserve"> v1.0</w:t>
-      </w:r>
+        <w:t>imulator user guide</w:t>
+      </w:r>
+      <w:r>
+        <w:rPr>
+          <w:rFonts w:eastAsia="DengXian"/>
+          <w:b/>
+          <w:sz w:val="32"/>
+          <w:szCs w:val="32"/>
+          <w:lang w:eastAsia="zh-CN"/>
+        </w:rPr>
+        <w:t xml:space="preserve"> v1.</w:t>
+      </w:r>
+      <w:r>
+        <w:rPr>
+          <w:rFonts w:eastAsia="DengXian"/>
+          <w:b/>
+          <w:sz w:val="32"/>
+          <w:szCs w:val="32"/>
+          <w:lang w:eastAsia="zh-CN"/>
+        </w:rPr>
+        <w:t>1</w:t>
+      </w:r>
+    </w:p>
+    <w:p>
+      <w:pPr>
+        <w:rPr>
+          <w:rFonts w:eastAsia="DengXian"/>
+          <w:b/>
+          <w:sz w:val="32"/>
+          <w:szCs w:val="32"/>
+          <w:lang w:eastAsia="zh-CN"/>
+        </w:rPr>
+      </w:pPr>
+      <w:r>
+        <w:rPr>
+          <w:rFonts w:eastAsia="DengXian" w:hint="eastAsia"/>
+          <w:b/>
+          <w:sz w:val="32"/>
+          <w:szCs w:val="32"/>
+          <w:lang w:eastAsia="zh-CN"/>
+        </w:rPr>
+        <w:t>A</w:t>
+      </w:r>
+      <w:r>
+        <w:rPr>
+          <w:rFonts w:eastAsia="DengXian"/>
+          <w:b/>
+          <w:sz w:val="32"/>
+          <w:szCs w:val="32"/>
+          <w:lang w:eastAsia="zh-CN"/>
+        </w:rPr>
+        <w:t>bstract</w:t>
+      </w:r>
+      <w:bookmarkStart w:id="0" w:name="_GoBack"/>
+      <w:bookmarkEnd w:id="0"/>
+    </w:p>
+    <w:p>
+      <w:pPr>
+        <w:jc w:val="both"/>
+        <w:rPr>
+          <w:rFonts w:eastAsia="DengXian"/>
+          <w:szCs w:val="32"/>
+          <w:lang w:eastAsia="zh-CN"/>
+        </w:rPr>
+      </w:pPr>
+      <w:r>
+        <w:rPr>
+          <w:rFonts w:eastAsia="DengXian"/>
+          <w:szCs w:val="32"/>
+          <w:lang w:eastAsia="zh-CN"/>
+        </w:rPr>
+        <w:t xml:space="preserve">Both </w:t>
+      </w:r>
+      <w:proofErr w:type="spellStart"/>
+      <w:r>
+        <w:rPr>
+          <w:rFonts w:eastAsia="DengXian"/>
+          <w:szCs w:val="32"/>
+          <w:lang w:eastAsia="zh-CN"/>
+        </w:rPr>
+        <w:t>simulator_console</w:t>
+      </w:r>
+      <w:proofErr w:type="spellEnd"/>
+      <w:r>
+        <w:rPr>
+          <w:rFonts w:eastAsia="DengXian"/>
+          <w:szCs w:val="32"/>
+          <w:lang w:eastAsia="zh-CN"/>
+        </w:rPr>
+        <w:t xml:space="preserve"> and </w:t>
+      </w:r>
+      <w:proofErr w:type="spellStart"/>
+      <w:r>
+        <w:rPr>
+          <w:rFonts w:eastAsia="DengXian"/>
+          <w:szCs w:val="32"/>
+          <w:lang w:eastAsia="zh-CN"/>
+        </w:rPr>
+        <w:t>simulator_gui</w:t>
+      </w:r>
+      <w:proofErr w:type="spellEnd"/>
+      <w:r>
+        <w:rPr>
+          <w:rFonts w:eastAsia="DengXian"/>
+          <w:szCs w:val="32"/>
+          <w:lang w:eastAsia="zh-CN"/>
+        </w:rPr>
+        <w:t xml:space="preserve"> can be used to test your program, however </w:t>
+      </w:r>
+      <w:proofErr w:type="spellStart"/>
+      <w:r>
+        <w:rPr>
+          <w:rFonts w:eastAsia="DengXian"/>
+          <w:szCs w:val="32"/>
+          <w:lang w:eastAsia="zh-CN"/>
+        </w:rPr>
+        <w:t>simulator_gui</w:t>
+      </w:r>
+      <w:proofErr w:type="spellEnd"/>
+      <w:r>
+        <w:rPr>
+          <w:rFonts w:eastAsia="DengXian"/>
+          <w:szCs w:val="32"/>
+          <w:lang w:eastAsia="zh-CN"/>
+        </w:rPr>
+        <w:t xml:space="preserve"> is recommended.</w:t>
+      </w:r>
+    </w:p>
+    <w:p>
+      <w:pPr>
+        <w:rPr>
+          <w:rFonts w:eastAsia="DengXian" w:hint="eastAsia"/>
+          <w:sz w:val="32"/>
+          <w:szCs w:val="32"/>
+          <w:lang w:eastAsia="zh-CN"/>
+        </w:rPr>
+      </w:pPr>
+    </w:p>
+    <w:p>
+      <w:pPr>
+        <w:pStyle w:val="a3"/>
+        <w:numPr>
+          <w:ilvl w:val="0"/>
+          <w:numId w:val="2"/>
+        </w:numPr>
+        <w:ind w:leftChars="0"/>
+        <w:rPr>
+          <w:rFonts w:eastAsia="DengXian"/>
+          <w:b/>
+          <w:sz w:val="32"/>
+          <w:szCs w:val="32"/>
+          <w:lang w:eastAsia="zh-CN"/>
+        </w:rPr>
+      </w:pPr>
+      <w:proofErr w:type="spellStart"/>
+      <w:r>
+        <w:rPr>
+          <w:rFonts w:eastAsia="DengXian"/>
+          <w:b/>
+          <w:sz w:val="32"/>
+          <w:szCs w:val="32"/>
+          <w:lang w:eastAsia="zh-CN"/>
+        </w:rPr>
+        <w:t>simulator_console</w:t>
+      </w:r>
+      <w:proofErr w:type="spellEnd"/>
     </w:p>
     <w:p>
       <w:pPr>
@@ -89,7 +243,7 @@
       <w:pPr>
         <w:jc w:val="center"/>
         <w:rPr>
-          <w:rFonts w:eastAsia="DengXian" w:hint="eastAsia"/>
+          <w:rFonts w:eastAsia="DengXian"/>
           <w:b/>
           <w:sz w:val="32"/>
           <w:szCs w:val="32"/>
@@ -303,7 +457,7 @@
         <w:pStyle w:val="a3"/>
         <w:ind w:leftChars="0" w:left="360"/>
         <w:rPr>
-          <w:rFonts w:eastAsia="DengXian" w:hint="eastAsia"/>
+          <w:rFonts w:eastAsia="DengXian"/>
           <w:szCs w:val="24"/>
           <w:lang w:eastAsia="zh-CN"/>
         </w:rPr>
@@ -472,7 +626,7 @@
         <w:pStyle w:val="a3"/>
         <w:ind w:leftChars="0" w:left="360"/>
         <w:rPr>
-          <w:rFonts w:eastAsia="DengXian" w:hint="eastAsia"/>
+          <w:rFonts w:eastAsia="DengXian"/>
           <w:szCs w:val="24"/>
           <w:lang w:eastAsia="zh-CN"/>
         </w:rPr>
@@ -563,6 +717,311 @@
     <w:p>
       <w:pPr>
         <w:pStyle w:val="a3"/>
+        <w:numPr>
+          <w:ilvl w:val="0"/>
+          <w:numId w:val="2"/>
+        </w:numPr>
+        <w:ind w:leftChars="0"/>
+        <w:rPr>
+          <w:rFonts w:eastAsia="DengXian"/>
+          <w:sz w:val="36"/>
+          <w:szCs w:val="24"/>
+          <w:lang w:eastAsia="zh-CN"/>
+        </w:rPr>
+      </w:pPr>
+      <w:proofErr w:type="spellStart"/>
+      <w:r>
+        <w:rPr>
+          <w:rFonts w:eastAsia="DengXian"/>
+          <w:sz w:val="36"/>
+          <w:szCs w:val="24"/>
+          <w:lang w:eastAsia="zh-CN"/>
+        </w:rPr>
+        <w:t>simulator_gui</w:t>
+      </w:r>
+      <w:proofErr w:type="spellEnd"/>
+    </w:p>
+    <w:p>
+      <w:pPr>
+        <w:pStyle w:val="a3"/>
+        <w:numPr>
+          <w:ilvl w:val="0"/>
+          <w:numId w:val="3"/>
+        </w:numPr>
+        <w:ind w:leftChars="0"/>
+        <w:rPr>
+          <w:rFonts w:eastAsia="DengXian"/>
+          <w:szCs w:val="24"/>
+          <w:lang w:eastAsia="zh-CN"/>
+        </w:rPr>
+      </w:pPr>
+      <w:r>
+        <w:rPr>
+          <w:rFonts w:eastAsia="DengXian" w:hint="eastAsia"/>
+          <w:szCs w:val="24"/>
+          <w:lang w:eastAsia="zh-CN"/>
+        </w:rPr>
+        <w:t>D</w:t>
+      </w:r>
+      <w:r>
+        <w:rPr>
+          <w:rFonts w:eastAsia="DengXian"/>
+          <w:szCs w:val="24"/>
+          <w:lang w:eastAsia="zh-CN"/>
+        </w:rPr>
+        <w:t>ownload and install Visual studio 2019 and download Qt. Choose MSVC 2019 when you install Qt options.</w:t>
+      </w:r>
+    </w:p>
+    <w:p>
+      <w:pPr>
+        <w:rPr>
+          <w:rFonts w:eastAsia="DengXian"/>
+          <w:szCs w:val="24"/>
+          <w:lang w:eastAsia="zh-CN"/>
+        </w:rPr>
+      </w:pPr>
+    </w:p>
+    <w:p>
+      <w:pPr>
+        <w:pStyle w:val="a3"/>
+        <w:numPr>
+          <w:ilvl w:val="0"/>
+          <w:numId w:val="3"/>
+        </w:numPr>
+        <w:ind w:leftChars="0"/>
+        <w:rPr>
+          <w:rFonts w:eastAsia="DengXian"/>
+          <w:szCs w:val="24"/>
+          <w:lang w:eastAsia="zh-CN"/>
+        </w:rPr>
+      </w:pPr>
+      <w:r>
+        <w:rPr>
+          <w:rFonts w:eastAsia="DengXian" w:hint="eastAsia"/>
+          <w:szCs w:val="24"/>
+          <w:lang w:eastAsia="zh-CN"/>
+        </w:rPr>
+        <w:t>C</w:t>
+      </w:r>
+      <w:r>
+        <w:rPr>
+          <w:rFonts w:eastAsia="DengXian"/>
+          <w:szCs w:val="24"/>
+          <w:lang w:eastAsia="zh-CN"/>
+        </w:rPr>
+        <w:t xml:space="preserve">opy and paste your code into </w:t>
+      </w:r>
+      <w:proofErr w:type="spellStart"/>
+      <w:r>
+        <w:rPr>
+          <w:rFonts w:eastAsia="DengXian"/>
+          <w:szCs w:val="24"/>
+          <w:lang w:eastAsia="zh-CN"/>
+        </w:rPr>
+        <w:t>roboticswork.h</w:t>
+      </w:r>
+      <w:proofErr w:type="spellEnd"/>
+      <w:r>
+        <w:rPr>
+          <w:noProof/>
+        </w:rPr>
+        <w:lastRenderedPageBreak/>
+        <w:drawing>
+          <wp:inline distT="0" distB="0" distL="0" distR="0" wp14:anchorId="22724553" wp14:editId="69839F00">
+            <wp:extent cx="5274310" cy="2823845"/>
+            <wp:effectExtent l="0" t="0" r="2540" b="0"/>
+            <wp:docPr id="4" name="圖片 4"/>
+            <wp:cNvGraphicFramePr>
+              <a:graphicFrameLocks xmlns:a="http://schemas.openxmlformats.org/drawingml/2006/main" noChangeAspect="1"/>
+            </wp:cNvGraphicFramePr>
+            <a:graphic xmlns:a="http://schemas.openxmlformats.org/drawingml/2006/main">
+              <a:graphicData uri="http://schemas.openxmlformats.org/drawingml/2006/picture">
+                <pic:pic xmlns:pic="http://schemas.openxmlformats.org/drawingml/2006/picture">
+                  <pic:nvPicPr>
+                    <pic:cNvPr id="1" name=""/>
+                    <pic:cNvPicPr/>
+                  </pic:nvPicPr>
+                  <pic:blipFill>
+                    <a:blip r:embed="rId8"/>
+                    <a:stretch>
+                      <a:fillRect/>
+                    </a:stretch>
+                  </pic:blipFill>
+                  <pic:spPr>
+                    <a:xfrm>
+                      <a:off x="0" y="0"/>
+                      <a:ext cx="5274310" cy="2823845"/>
+                    </a:xfrm>
+                    <a:prstGeom prst="rect">
+                      <a:avLst/>
+                    </a:prstGeom>
+                  </pic:spPr>
+                </pic:pic>
+              </a:graphicData>
+            </a:graphic>
+          </wp:inline>
+        </w:drawing>
+      </w:r>
+    </w:p>
+    <w:p>
+      <w:pPr>
+        <w:pStyle w:val="a3"/>
+        <w:numPr>
+          <w:ilvl w:val="0"/>
+          <w:numId w:val="3"/>
+        </w:numPr>
+        <w:ind w:leftChars="0"/>
+        <w:rPr>
+          <w:rFonts w:eastAsia="DengXian"/>
+          <w:b/>
+          <w:szCs w:val="24"/>
+          <w:lang w:eastAsia="zh-CN"/>
+        </w:rPr>
+      </w:pPr>
+      <w:r>
+        <w:rPr>
+          <w:rFonts w:eastAsia="DengXian" w:hint="eastAsia"/>
+          <w:b/>
+          <w:szCs w:val="24"/>
+          <w:lang w:eastAsia="zh-CN"/>
+        </w:rPr>
+        <w:t>C</w:t>
+      </w:r>
+      <w:r>
+        <w:rPr>
+          <w:rFonts w:eastAsia="DengXian"/>
+          <w:b/>
+          <w:szCs w:val="24"/>
+          <w:lang w:eastAsia="zh-CN"/>
+        </w:rPr>
+        <w:t>lean the project and rebuild.</w:t>
+      </w:r>
+      <w:r>
+        <w:rPr>
+          <w:rFonts w:eastAsia="DengXian" w:hint="eastAsia"/>
+          <w:b/>
+          <w:szCs w:val="24"/>
+          <w:lang w:eastAsia="zh-CN"/>
+        </w:rPr>
+        <w:t xml:space="preserve"> </w:t>
+      </w:r>
+      <w:r>
+        <w:rPr>
+          <w:rFonts w:eastAsia="DengXian"/>
+          <w:b/>
+          <w:szCs w:val="24"/>
+          <w:lang w:eastAsia="zh-CN"/>
+        </w:rPr>
+        <w:t>(MUST</w:t>
+      </w:r>
+      <w:r>
+        <w:rPr>
+          <w:rFonts w:eastAsia="DengXian" w:hint="eastAsia"/>
+          <w:b/>
+          <w:szCs w:val="24"/>
+          <w:lang w:eastAsia="zh-CN"/>
+        </w:rPr>
+        <w:t xml:space="preserve"> DO</w:t>
+      </w:r>
+      <w:r>
+        <w:rPr>
+          <w:rFonts w:eastAsia="DengXian"/>
+          <w:b/>
+          <w:szCs w:val="24"/>
+          <w:lang w:eastAsia="zh-CN"/>
+        </w:rPr>
+        <w:t>)</w:t>
+      </w:r>
+    </w:p>
+    <w:p>
+      <w:pPr>
+        <w:pStyle w:val="a3"/>
+        <w:numPr>
+          <w:ilvl w:val="0"/>
+          <w:numId w:val="3"/>
+        </w:numPr>
+        <w:ind w:leftChars="0"/>
+        <w:rPr>
+          <w:rFonts w:eastAsia="DengXian"/>
+          <w:szCs w:val="24"/>
+          <w:lang w:eastAsia="zh-CN"/>
+        </w:rPr>
+      </w:pPr>
+      <w:r>
+        <w:rPr>
+          <w:noProof/>
+        </w:rPr>
+        <w:drawing>
+          <wp:inline distT="0" distB="0" distL="0" distR="0" wp14:anchorId="3DC9BACB" wp14:editId="1E558117">
+            <wp:extent cx="3829050" cy="3238500"/>
+            <wp:effectExtent l="0" t="0" r="0" b="0"/>
+            <wp:docPr id="5" name="圖片 5"/>
+            <wp:cNvGraphicFramePr>
+              <a:graphicFrameLocks xmlns:a="http://schemas.openxmlformats.org/drawingml/2006/main" noChangeAspect="1"/>
+            </wp:cNvGraphicFramePr>
+            <a:graphic xmlns:a="http://schemas.openxmlformats.org/drawingml/2006/main">
+              <a:graphicData uri="http://schemas.openxmlformats.org/drawingml/2006/picture">
+                <pic:pic xmlns:pic="http://schemas.openxmlformats.org/drawingml/2006/picture">
+                  <pic:nvPicPr>
+                    <pic:cNvPr id="1" name=""/>
+                    <pic:cNvPicPr/>
+                  </pic:nvPicPr>
+                  <pic:blipFill>
+                    <a:blip r:embed="rId9"/>
+                    <a:stretch>
+                      <a:fillRect/>
+                    </a:stretch>
+                  </pic:blipFill>
+                  <pic:spPr>
+                    <a:xfrm>
+                      <a:off x="0" y="0"/>
+                      <a:ext cx="3829050" cy="3238500"/>
+                    </a:xfrm>
+                    <a:prstGeom prst="rect">
+                      <a:avLst/>
+                    </a:prstGeom>
+                  </pic:spPr>
+                </pic:pic>
+              </a:graphicData>
+            </a:graphic>
+          </wp:inline>
+        </w:drawing>
+      </w:r>
+    </w:p>
+    <w:p>
+      <w:pPr>
+        <w:pStyle w:val="a3"/>
+        <w:numPr>
+          <w:ilvl w:val="0"/>
+          <w:numId w:val="3"/>
+        </w:numPr>
+        <w:ind w:leftChars="0"/>
+        <w:rPr>
+          <w:rFonts w:eastAsia="DengXian"/>
+          <w:szCs w:val="24"/>
+          <w:lang w:eastAsia="zh-CN"/>
+        </w:rPr>
+      </w:pPr>
+      <w:r>
+        <w:rPr>
+          <w:rFonts w:eastAsia="DengXian" w:hint="eastAsia"/>
+          <w:szCs w:val="24"/>
+          <w:lang w:eastAsia="zh-CN"/>
+        </w:rPr>
+        <w:t>T</w:t>
+      </w:r>
+      <w:r>
+        <w:rPr>
+          <w:rFonts w:eastAsia="DengXian"/>
+          <w:szCs w:val="24"/>
+          <w:lang w:eastAsia="zh-CN"/>
+        </w:rPr>
+        <w:t>otally 3 buttons and 3 led are supported. Also, a tick count to indicate is program dead.</w:t>
+      </w:r>
+    </w:p>
+    <w:p>
+      <w:pPr>
+        <w:pStyle w:val="a3"/>
         <w:ind w:leftChars="0" w:left="360"/>
         <w:rPr>
           <w:rFonts w:eastAsia="DengXian" w:hint="eastAsia"/>
@@ -570,32 +1029,80 @@
           <w:lang w:eastAsia="zh-CN"/>
         </w:rPr>
       </w:pPr>
+    </w:p>
+    <w:p>
+      <w:pPr>
+        <w:pStyle w:val="a3"/>
+        <w:numPr>
+          <w:ilvl w:val="0"/>
+          <w:numId w:val="3"/>
+        </w:numPr>
+        <w:ind w:leftChars="0"/>
+        <w:rPr>
+          <w:rFonts w:eastAsia="DengXian"/>
+          <w:szCs w:val="24"/>
+          <w:lang w:eastAsia="zh-CN"/>
+        </w:rPr>
+      </w:pPr>
       <w:r>
         <w:rPr>
           <w:rFonts w:eastAsia="DengXian" w:hint="eastAsia"/>
           <w:szCs w:val="24"/>
           <w:lang w:eastAsia="zh-CN"/>
         </w:rPr>
-        <w:t>N</w:t>
-      </w:r>
-      <w:r>
-        <w:rPr>
-          <w:rFonts w:eastAsia="DengXian"/>
-          <w:szCs w:val="24"/>
-          <w:lang w:eastAsia="zh-CN"/>
-        </w:rPr>
-        <w:t>ote: A new version</w:t>
-      </w:r>
-      <w:r>
-        <w:rPr>
-          <w:rFonts w:eastAsia="DengXian"/>
-          <w:szCs w:val="24"/>
-          <w:lang w:eastAsia="zh-CN"/>
-        </w:rPr>
-        <w:t xml:space="preserve"> with GUI is under development using Qt.</w:t>
-      </w:r>
-      <w:bookmarkStart w:id="0" w:name="_GoBack"/>
-      <w:bookmarkEnd w:id="0"/>
+        <w:t>P</w:t>
+      </w:r>
+      <w:r>
+        <w:rPr>
+          <w:rFonts w:eastAsia="DengXian"/>
+          <w:szCs w:val="24"/>
+          <w:lang w:eastAsia="zh-CN"/>
+        </w:rPr>
+        <w:t>ress keyboard key 1/2/3 to simulate button press.</w:t>
+      </w:r>
+    </w:p>
+    <w:p>
+      <w:pPr>
+        <w:pStyle w:val="a3"/>
+        <w:ind w:leftChars="0" w:left="360"/>
+        <w:rPr>
+          <w:rFonts w:eastAsia="DengXian" w:hint="eastAsia"/>
+          <w:szCs w:val="24"/>
+          <w:lang w:eastAsia="zh-CN"/>
+        </w:rPr>
+      </w:pPr>
+    </w:p>
+    <w:p>
+      <w:pPr>
+        <w:pStyle w:val="a3"/>
+        <w:numPr>
+          <w:ilvl w:val="0"/>
+          <w:numId w:val="3"/>
+        </w:numPr>
+        <w:ind w:leftChars="0"/>
+        <w:rPr>
+          <w:rFonts w:eastAsia="DengXian" w:hint="eastAsia"/>
+          <w:szCs w:val="24"/>
+          <w:lang w:eastAsia="zh-CN"/>
+        </w:rPr>
+      </w:pPr>
+      <w:r>
+        <w:rPr>
+          <w:rFonts w:eastAsia="DengXian"/>
+          <w:szCs w:val="24"/>
+          <w:lang w:eastAsia="zh-CN"/>
+        </w:rPr>
+        <w:t>The program shows 1111 if on, 0 if off.</w:t>
+      </w:r>
+    </w:p>
+    <w:p>
+      <w:pPr>
+        <w:rPr>
+          <w:rFonts w:eastAsia="DengXian" w:hint="eastAsia"/>
+          <w:szCs w:val="24"/>
+          <w:lang w:eastAsia="zh-CN"/>
+        </w:rPr>
+      </w:pPr>
     </w:p>
     <w:sectPr>
       <w:pgSz w:w="11906" w:h="16838"/>
@@ -610,6 +1117,95 @@
 <file path=word/numbering.xml><?xml version="1.0" encoding="utf-8"?>
 <w:numbering xmlns:wpc="http://schemas.microsoft.com/office/word/2010/wordprocessingCanvas" xmlns:cx="http://schemas.microsoft.com/office/drawing/2014/chartex" xmlns:cx1="http://schemas.microsoft.com/office/drawing/2015/9/8/chartex" xmlns:cx2="http://schemas.microsoft.com/office/drawing/2015/10/21/chartex" xmlns:cx3="http://schemas.microsoft.com/office/drawing/2016/5/9/chartex" xmlns:cx4="http://schemas.microsoft.com/office/drawing/2016/5/10/chartex" xmlns:cx5="http://schemas.microsoft.com/office/drawing/2016/5/11/chartex" xmlns:cx6="http://schemas.microsoft.com/office/drawing/2016/5/12/chartex" xmlns:cx7="http://schemas.microsoft.com/office/drawing/2016/5/13/chartex" xmlns:cx8="http://schemas.microsoft.com/office/drawing/2016/5/14/chartex" xmlns:mc="http://schemas.openxmlformats.org/markup-compatibility/2006" xmlns:aink="http://schemas.microsoft.com/office/drawing/2016/ink" xmlns:am3d="http://schemas.microsoft.com/office/drawing/2017/model3d" xmlns:o="urn:schemas-microsoft-com:office:office" xmlns:r="http://schemas.openxmlformats.org/officeDocument/2006/relationships" xmlns:m="http://schemas.openxmlformats.org/officeDocument/2006/math" xmlns:v="urn:schemas-microsoft-com:vml" xmlns:wp14="http://schemas.microsoft.com/office/word/2010/wordprocessingDrawing" xmlns:wp="http://schemas.openxmlformats.org/drawingml/2006/wordprocessingDrawing" xmlns:w10="urn:schemas-microsoft-com:office:word" xmlns:w="http://schemas.openxmlformats.org/wordprocessingml/2006/main" xmlns:w14="http://schemas.microsoft.com/office/word/2010/wordml" xmlns:w15="http://schemas.microsoft.com/office/word/2012/wordml" xmlns:w16cid="http://schemas.microsoft.com/office/word/2016/wordml/cid" xmlns:w16se="http://schemas.microsoft.com/office/word/2015/wordml/symex" xmlns:wpg="http://schemas.microsoft.com/office/word/2010/wordprocessingGroup" xmlns:wpi="http://schemas.microsoft.com/office/word/2010/wordprocessingInk" xmlns:wne="http://schemas.microsoft.com/office/word/2006/wordml" xmlns:wps="http://schemas.microsoft.com/office/word/2010/wordprocessingShape" mc:Ignorable="w14 w15 w16se w16cid wp14">
   <w:abstractNum w:abstractNumId="0" w15:restartNumberingAfterBreak="0">
+    <w:nsid w:val="2F0A3EA2"/>
+    <w:multiLevelType w:val="hybridMultilevel"/>
+    <w:tmpl w:val="5CA233D4"/>
+    <w:lvl w:ilvl="0" w:tplc="687A93BE">
+      <w:start w:val="1"/>
+      <w:numFmt w:val="decimal"/>
+      <w:lvlText w:val="%1."/>
+      <w:lvlJc w:val="left"/>
+      <w:pPr>
+        <w:ind w:left="360" w:hanging="360"/>
+      </w:pPr>
+      <w:rPr>
+        <w:rFonts w:hint="default"/>
+      </w:rPr>
+    </w:lvl>
+    <w:lvl w:ilvl="1" w:tplc="04090019" w:tentative="1">
+      <w:start w:val="1"/>
+      <w:numFmt w:val="ideographTraditional"/>
+      <w:lvlText w:val="%2、"/>
+      <w:lvlJc w:val="left"/>
+      <w:pPr>
+        <w:ind w:left="960" w:hanging="480"/>
+      </w:pPr>
+    </w:lvl>
+    <w:lvl w:ilvl="2" w:tplc="0409001B" w:tentative="1">
+      <w:start w:val="1"/>
+      <w:numFmt w:val="lowerRoman"/>
+      <w:lvlText w:val="%3."/>
+      <w:lvlJc w:val="right"/>
+      <w:pPr>
+        <w:ind w:left="1440" w:hanging="480"/>
+      </w:pPr>
+    </w:lvl>
+    <w:lvl w:ilvl="3" w:tplc="0409000F" w:tentative="1">
+      <w:start w:val="1"/>
+      <w:numFmt w:val="decimal"/>
+      <w:lvlText w:val="%4."/>
+      <w:lvlJc w:val="left"/>
+      <w:pPr>
+        <w:ind w:left="1920" w:hanging="480"/>
+      </w:pPr>
+    </w:lvl>
+    <w:lvl w:ilvl="4" w:tplc="04090019" w:tentative="1">
+      <w:start w:val="1"/>
+      <w:numFmt w:val="ideographTraditional"/>
+      <w:lvlText w:val="%5、"/>
+      <w:lvlJc w:val="left"/>
+      <w:pPr>
+        <w:ind w:left="2400" w:hanging="480"/>
+      </w:pPr>
+    </w:lvl>
+    <w:lvl w:ilvl="5" w:tplc="0409001B" w:tentative="1">
+      <w:start w:val="1"/>
+      <w:numFmt w:val="lowerRoman"/>
+      <w:lvlText w:val="%6."/>
+      <w:lvlJc w:val="right"/>
+      <w:pPr>
+        <w:ind w:left="2880" w:hanging="480"/>
+      </w:pPr>
+    </w:lvl>
+    <w:lvl w:ilvl="6" w:tplc="0409000F" w:tentative="1">
+      <w:start w:val="1"/>
+      <w:numFmt w:val="decimal"/>
+      <w:lvlText w:val="%7."/>
+      <w:lvlJc w:val="left"/>
+      <w:pPr>
+        <w:ind w:left="3360" w:hanging="480"/>
+      </w:pPr>
+    </w:lvl>
+    <w:lvl w:ilvl="7" w:tplc="04090019" w:tentative="1">
+      <w:start w:val="1"/>
+      <w:numFmt w:val="ideographTraditional"/>
+      <w:lvlText w:val="%8、"/>
+      <w:lvlJc w:val="left"/>
+      <w:pPr>
+        <w:ind w:left="3840" w:hanging="480"/>
+      </w:pPr>
+    </w:lvl>
+    <w:lvl w:ilvl="8" w:tplc="0409001B" w:tentative="1">
+      <w:start w:val="1"/>
+      <w:numFmt w:val="lowerRoman"/>
+      <w:lvlText w:val="%9."/>
+      <w:lvlJc w:val="right"/>
+      <w:pPr>
+        <w:ind w:left="4320" w:hanging="480"/>
+      </w:pPr>
+    </w:lvl>
+  </w:abstractNum>
+  <w:abstractNum w:abstractNumId="1" w15:restartNumberingAfterBreak="0">
     <w:nsid w:val="4346069F"/>
     <w:multiLevelType w:val="hybridMultilevel"/>
     <w:tmpl w:val="004E3292"/>
@@ -698,8 +1294,103 @@
       </w:pPr>
     </w:lvl>
   </w:abstractNum>
+  <w:abstractNum w:abstractNumId="2" w15:restartNumberingAfterBreak="0">
+    <w:nsid w:val="797600D6"/>
+    <w:multiLevelType w:val="hybridMultilevel"/>
+    <w:tmpl w:val="0D385D86"/>
+    <w:lvl w:ilvl="0" w:tplc="C116ED3E">
+      <w:start w:val="1"/>
+      <w:numFmt w:val="decimal"/>
+      <w:lvlText w:val="%1."/>
+      <w:lvlJc w:val="left"/>
+      <w:pPr>
+        <w:ind w:left="360" w:hanging="360"/>
+      </w:pPr>
+      <w:rPr>
+        <w:rFonts w:hint="default"/>
+      </w:rPr>
+    </w:lvl>
+    <w:lvl w:ilvl="1" w:tplc="04090019" w:tentative="1">
+      <w:start w:val="1"/>
+      <w:numFmt w:val="ideographTraditional"/>
+      <w:lvlText w:val="%2、"/>
+      <w:lvlJc w:val="left"/>
+      <w:pPr>
+        <w:ind w:left="960" w:hanging="480"/>
+      </w:pPr>
+    </w:lvl>
+    <w:lvl w:ilvl="2" w:tplc="0409001B" w:tentative="1">
+      <w:start w:val="1"/>
+      <w:numFmt w:val="lowerRoman"/>
+      <w:lvlText w:val="%3."/>
+      <w:lvlJc w:val="right"/>
+      <w:pPr>
+        <w:ind w:left="1440" w:hanging="480"/>
+      </w:pPr>
+    </w:lvl>
+    <w:lvl w:ilvl="3" w:tplc="0409000F" w:tentative="1">
+      <w:start w:val="1"/>
+      <w:numFmt w:val="decimal"/>
+      <w:lvlText w:val="%4."/>
+      <w:lvlJc w:val="left"/>
+      <w:pPr>
+        <w:ind w:left="1920" w:hanging="480"/>
+      </w:pPr>
+    </w:lvl>
+    <w:lvl w:ilvl="4" w:tplc="04090019" w:tentative="1">
+      <w:start w:val="1"/>
+      <w:numFmt w:val="ideographTraditional"/>
+      <w:lvlText w:val="%5、"/>
+      <w:lvlJc w:val="left"/>
+      <w:pPr>
+        <w:ind w:left="2400" w:hanging="480"/>
+      </w:pPr>
+    </w:lvl>
+    <w:lvl w:ilvl="5" w:tplc="0409001B" w:tentative="1">
+      <w:start w:val="1"/>
+      <w:numFmt w:val="lowerRoman"/>
+      <w:lvlText w:val="%6."/>
+      <w:lvlJc w:val="right"/>
+      <w:pPr>
+        <w:ind w:left="2880" w:hanging="480"/>
+      </w:pPr>
+    </w:lvl>
+    <w:lvl w:ilvl="6" w:tplc="0409000F" w:tentative="1">
+      <w:start w:val="1"/>
+      <w:numFmt w:val="decimal"/>
+      <w:lvlText w:val="%7."/>
+      <w:lvlJc w:val="left"/>
+      <w:pPr>
+        <w:ind w:left="3360" w:hanging="480"/>
+      </w:pPr>
+    </w:lvl>
+    <w:lvl w:ilvl="7" w:tplc="04090019" w:tentative="1">
+      <w:start w:val="1"/>
+      <w:numFmt w:val="ideographTraditional"/>
+      <w:lvlText w:val="%8、"/>
+      <w:lvlJc w:val="left"/>
+      <w:pPr>
+        <w:ind w:left="3840" w:hanging="480"/>
+      </w:pPr>
+    </w:lvl>
+    <w:lvl w:ilvl="8" w:tplc="0409001B" w:tentative="1">
+      <w:start w:val="1"/>
+      <w:numFmt w:val="lowerRoman"/>
+      <w:lvlText w:val="%9."/>
+      <w:lvlJc w:val="right"/>
+      <w:pPr>
+        <w:ind w:left="4320" w:hanging="480"/>
+      </w:pPr>
+    </w:lvl>
+  </w:abstractNum>
   <w:num w:numId="1">
+    <w:abstractNumId w:val="1"/>
+  </w:num>
+  <w:num w:numId="2">
     <w:abstractNumId w:val="0"/>
+  </w:num>
+  <w:num w:numId="3">
+    <w:abstractNumId w:val="2"/>
   </w:num>
 </w:numbering>
 </file>

</xml_diff>